<commit_message>
Sua va nop bai tap bai PseudoCode&Flowchart va Git&HTML
</commit_message>
<xml_diff>
--- a/module 1/ss3_flowchart_pseudocode/bai_tap/mo_ta_thuat_toan_co_dk.docx
+++ b/module 1/ss3_flowchart_pseudocode/bai_tap/mo_ta_thuat_toan_co_dk.docx
@@ -142,7 +142,21 @@
         <w:rPr>
           <w:lang w:val="en-US"/>
         </w:rPr>
-        <w:t>ELSE IF(x&lt;=60</w:t>
+        <w:t xml:space="preserve">ELSE </w:t>
+      </w:r>
+      <w:proofErr w:type="gramStart"/>
+      <w:r>
+        <w:rPr>
+          <w:lang w:val="en-US"/>
+        </w:rPr>
+        <w:t>IF(</w:t>
+      </w:r>
+      <w:proofErr w:type="gramEnd"/>
+      <w:r>
+        <w:rPr>
+          <w:lang w:val="en-US"/>
+        </w:rPr>
+        <w:t>60&lt;=x&lt;75</w:t>
       </w:r>
       <w:r>
         <w:rPr>
@@ -195,7 +209,27 @@
         <w:rPr>
           <w:lang w:val="en-US"/>
         </w:rPr>
-        <w:t xml:space="preserve">ELSE IF(x&lt;=45) </w:t>
+        <w:t xml:space="preserve">ELSE </w:t>
+      </w:r>
+      <w:proofErr w:type="gramStart"/>
+      <w:r>
+        <w:rPr>
+          <w:lang w:val="en-US"/>
+        </w:rPr>
+        <w:t>IF(</w:t>
+      </w:r>
+      <w:proofErr w:type="gramEnd"/>
+      <w:r>
+        <w:rPr>
+          <w:lang w:val="en-US"/>
+        </w:rPr>
+        <w:t>45&lt;=x&lt;60</w:t>
+      </w:r>
+      <w:r>
+        <w:rPr>
+          <w:lang w:val="en-US"/>
+        </w:rPr>
+        <w:t xml:space="preserve">) </w:t>
       </w:r>
       <w:r>
         <w:rPr>
@@ -242,7 +276,27 @@
         <w:rPr>
           <w:lang w:val="en-US"/>
         </w:rPr>
-        <w:t>ELSE IF(x&lt;=35)</w:t>
+        <w:t xml:space="preserve">ELSE </w:t>
+      </w:r>
+      <w:proofErr w:type="gramStart"/>
+      <w:r>
+        <w:rPr>
+          <w:lang w:val="en-US"/>
+        </w:rPr>
+        <w:t>IF(</w:t>
+      </w:r>
+      <w:proofErr w:type="gramEnd"/>
+      <w:r>
+        <w:rPr>
+          <w:lang w:val="en-US"/>
+        </w:rPr>
+        <w:t>35&lt;=x&lt;45</w:t>
+      </w:r>
+      <w:r>
+        <w:rPr>
+          <w:lang w:val="en-US"/>
+        </w:rPr>
+        <w:t>)</w:t>
       </w:r>
       <w:r>
         <w:rPr>
@@ -297,6 +351,12 @@
         </w:rPr>
         <w:tab/>
       </w:r>
+      <w:r>
+        <w:rPr>
+          <w:lang w:val="en-US"/>
+        </w:rPr>
+        <w:t>IF(x&lt;35)</w:t>
+      </w:r>
     </w:p>
     <w:p>
       <w:pPr>
@@ -364,7 +424,7 @@
           <w:lang w:val="en-US"/>
         </w:rPr>
         <w:drawing>
-          <wp:anchor distT="0" distB="0" distL="114300" distR="114300" simplePos="0" relativeHeight="251658240" behindDoc="0" locked="0" layoutInCell="1" allowOverlap="1">
+          <wp:anchor distT="0" distB="0" distL="114300" distR="114300" simplePos="0" relativeHeight="251658240" behindDoc="0" locked="0" layoutInCell="1" allowOverlap="1" wp14:anchorId="63E59F7A" wp14:editId="4F1BA0B2">
             <wp:simplePos x="0" y="0"/>
             <wp:positionH relativeFrom="margin">
               <wp:align>left</wp:align>
@@ -372,8 +432,8 @@
             <wp:positionV relativeFrom="paragraph">
               <wp:posOffset>173990</wp:posOffset>
             </wp:positionV>
-            <wp:extent cx="3356610" cy="4650761"/>
-            <wp:effectExtent l="0" t="0" r="0" b="0"/>
+            <wp:extent cx="3356610" cy="4645630"/>
+            <wp:effectExtent l="0" t="0" r="0" b="3175"/>
             <wp:wrapNone/>
             <wp:docPr id="2125295226" name="Picture 1"/>
             <wp:cNvGraphicFramePr>
@@ -383,7 +443,7 @@
               <a:graphicData uri="http://schemas.openxmlformats.org/drawingml/2006/picture">
                 <pic:pic xmlns:pic="http://schemas.openxmlformats.org/drawingml/2006/picture">
                   <pic:nvPicPr>
-                    <pic:cNvPr id="2125295226" name="Picture 2125295226"/>
+                    <pic:cNvPr id="2125295226" name="Picture 1"/>
                     <pic:cNvPicPr/>
                   </pic:nvPicPr>
                   <pic:blipFill>
@@ -401,7 +461,7 @@
                   <pic:spPr>
                     <a:xfrm>
                       <a:off x="0" y="0"/>
-                      <a:ext cx="3356610" cy="4650761"/>
+                      <a:ext cx="3356610" cy="4645630"/>
                     </a:xfrm>
                     <a:prstGeom prst="rect">
                       <a:avLst/>

</xml_diff>

<commit_message>
Nop lai bai tap FLOWCHART&PSEUDOCODE
</commit_message>
<xml_diff>
--- a/module 1/ss3_flowchart_pseudocode/bai_tap/mo_ta_thuat_toan_co_dk.docx
+++ b/module 1/ss3_flowchart_pseudocode/bai_tap/mo_ta_thuat_toan_co_dk.docx
@@ -156,7 +156,7 @@
         <w:rPr>
           <w:lang w:val="en-US"/>
         </w:rPr>
-        <w:t>60&lt;=x&lt;75</w:t>
+        <w:t>60&lt;=x</w:t>
       </w:r>
       <w:r>
         <w:rPr>
@@ -223,7 +223,7 @@
         <w:rPr>
           <w:lang w:val="en-US"/>
         </w:rPr>
-        <w:t>45&lt;=x&lt;60</w:t>
+        <w:t>45&lt;=x</w:t>
       </w:r>
       <w:r>
         <w:rPr>
@@ -290,7 +290,7 @@
         <w:rPr>
           <w:lang w:val="en-US"/>
         </w:rPr>
-        <w:t>35&lt;=x&lt;45</w:t>
+        <w:t>35&lt;=x</w:t>
       </w:r>
       <w:r>
         <w:rPr>
@@ -424,7 +424,7 @@
           <w:lang w:val="en-US"/>
         </w:rPr>
         <w:drawing>
-          <wp:anchor distT="0" distB="0" distL="114300" distR="114300" simplePos="0" relativeHeight="251658240" behindDoc="0" locked="0" layoutInCell="1" allowOverlap="1" wp14:anchorId="63E59F7A" wp14:editId="4F1BA0B2">
+          <wp:anchor distT="0" distB="0" distL="114300" distR="114300" simplePos="0" relativeHeight="251658240" behindDoc="0" locked="0" layoutInCell="1" allowOverlap="1" wp14:anchorId="63E59F7A" wp14:editId="6E51252F">
             <wp:simplePos x="0" y="0"/>
             <wp:positionH relativeFrom="margin">
               <wp:align>left</wp:align>
@@ -432,7 +432,7 @@
             <wp:positionV relativeFrom="paragraph">
               <wp:posOffset>173990</wp:posOffset>
             </wp:positionV>
-            <wp:extent cx="3356610" cy="4645630"/>
+            <wp:extent cx="3352888" cy="4645630"/>
             <wp:effectExtent l="0" t="0" r="0" b="3175"/>
             <wp:wrapNone/>
             <wp:docPr id="2125295226" name="Picture 1"/>
@@ -461,7 +461,7 @@
                   <pic:spPr>
                     <a:xfrm>
                       <a:off x="0" y="0"/>
-                      <a:ext cx="3356610" cy="4645630"/>
+                      <a:ext cx="3352888" cy="4645630"/>
                     </a:xfrm>
                     <a:prstGeom prst="rect">
                       <a:avLst/>
@@ -484,6 +484,12 @@
           <w:lang w:val="en-US"/>
         </w:rPr>
         <w:t>FLOWCHART</w:t>
+      </w:r>
+      <w:r>
+        <w:rPr>
+          <w:lang w:val="en-US"/>
+        </w:rPr>
+        <w:t xml:space="preserve"> </w:t>
       </w:r>
     </w:p>
     <w:sectPr>

</xml_diff>